<commit_message>
changed the docx to match the pages file
</commit_message>
<xml_diff>
--- a/PAPER/rebuttal.docx
+++ b/PAPER/rebuttal.docx
@@ -5,33 +5,20 @@
     <w:p>
       <w:pPr>
         <w:pStyle w:val="Body"/>
-        <w:rPr/>
-      </w:pPr>
-      <w:r>
-        <w:rPr>
-          <w:rtl w:val="0"/>
-          <w:lang w:val="en-US"/>
-        </w:rPr>
-        <w:t xml:space="preserve">Thank you for your helpful comments on our manuscript. We have done our best to address all concerns. </w:t>
-      </w:r>
-    </w:p>
-    <w:p>
-      <w:pPr>
-        <w:pStyle w:val="Body"/>
         <w:rPr>
           <w:b w:val="1"/>
           <w:bCs w:val="1"/>
         </w:rPr>
       </w:pPr>
-    </w:p>
-    <w:p>
-      <w:pPr>
-        <w:pStyle w:val="Body"/>
+      <w:r>
         <w:rPr>
           <w:b w:val="1"/>
           <w:bCs w:val="1"/>
-        </w:rPr>
-      </w:pPr>
+          <w:rtl w:val="0"/>
+          <w:lang w:val="en-US"/>
+        </w:rPr>
+        <w:t xml:space="preserve">Reviewer </w:t>
+      </w:r>
       <w:r>
         <w:rPr>
           <w:b w:val="1"/>
@@ -39,7 +26,7 @@
           <w:rtl w:val="0"/>
           <w:lang w:val="en-US"/>
         </w:rPr>
-        <w:t>Reviewer 1</w:t>
+        <w:t>1</w:t>
       </w:r>
     </w:p>
     <w:p>
@@ -782,7 +769,49 @@
           <w:rtl w:val="0"/>
           <w:lang w:val="en-US"/>
         </w:rPr>
-        <w:t>A polymorphic mutation, defined as a mutation that is not fixed and therefor is not present in all tumor cells, may or may not be represented at high enough frequency in a particular tumor specimen to be identified with next-gen sequencing. Alternatively, a polymorphic mutation may appear to be fixed when present at at very high frequency in a tumor specimen.</w:t>
+        <w:t>A polymorphic mutation</w:t>
+      </w:r>
+      <w:r>
+        <w:rPr>
+          <w:rtl w:val="0"/>
+          <w:lang w:val="en-US"/>
+        </w:rPr>
+        <w:t xml:space="preserve"> is </w:t>
+      </w:r>
+      <w:r>
+        <w:rPr>
+          <w:rtl w:val="0"/>
+          <w:lang w:val="en-US"/>
+        </w:rPr>
+        <w:t>defined as a mutation that is not fixed and therefor</w:t>
+      </w:r>
+      <w:r>
+        <w:rPr>
+          <w:rtl w:val="0"/>
+          <w:lang w:val="en-US"/>
+        </w:rPr>
+        <w:t>e</w:t>
+      </w:r>
+      <w:r>
+        <w:rPr>
+          <w:rtl w:val="0"/>
+          <w:lang w:val="en-US"/>
+        </w:rPr>
+        <w:t xml:space="preserve"> is not present in all tumor cells</w:t>
+      </w:r>
+      <w:r>
+        <w:rPr>
+          <w:rtl w:val="0"/>
+          <w:lang w:val="en-US"/>
+        </w:rPr>
+        <w:t>. Such mutations</w:t>
+      </w:r>
+      <w:r>
+        <w:rPr>
+          <w:rtl w:val="0"/>
+          <w:lang w:val="en-US"/>
+        </w:rPr>
+        <w:t xml:space="preserve"> may or may not be represented at high enough frequency in a particular tumor specimen to be identified with next-gen sequencing. Alternatively, a polymorphic mutation may appear to be fixed when present at at very high frequency in a tumor specimen.</w:t>
       </w:r>
       <w:r>
         <w:rPr>
@@ -808,7 +837,7 @@
           <w:rtl w:val="0"/>
           <w:lang w:val="en-US"/>
         </w:rPr>
-        <w:t xml:space="preserve">Secondly, we revised the sentence in which the phrase </w:t>
+        <w:t xml:space="preserve">Second, we revised the sentence in which the phrase </w:t>
       </w:r>
       <w:r>
         <w:rPr>
@@ -876,7 +905,7 @@
           <w:rtl w:val="0"/>
           <w:lang w:val="en-US"/>
         </w:rPr>
-        <w:t xml:space="preserve">As a note, mutation frequency is commonly calculated in the literature, but it is not always clear whether authors are referring to a time based estimated rate or a per base pair sequencing rate. We use </w:t>
+        <w:t xml:space="preserve">As a note, mutation frequency is commonly calculated in the literature, but it is generally called a mutation rate. Although researchers are calculating and reporting a per base pair sequencing rate, it is often misinterpreted as a rate over time. We use </w:t>
       </w:r>
       <w:r>
         <w:rPr>
@@ -1097,7 +1126,7 @@
           <w:rtl w:val="0"/>
           <w:lang w:val="en-US"/>
         </w:rPr>
-        <w:t>We do believe that our methods are reproducible. It is true that in this study, we did our best to benchmark the quality of the TCGA data and methods using analysis of technical replicates. However, the larger goal is not to asses the quality of the TCGA data that we used, specifically; but rather to begin to develop robust methods for benchmarking next-generation sequencing data and analysis, which are widely used in all areas of biology.</w:t>
+        <w:t>We do believe that our methods are reproducible. It is true that in this study, we did our best to benchmark the quality of the TCGA data and methods using analysis of technical replicates. However, our goal was not specifically to asses the quality of the TCGA data that we used; rather, our goal was to begin to develop robust methods for benchmarking next-generation sequencing data and analysis, which could be widely used in many areas of biology.</w:t>
       </w:r>
     </w:p>
     <w:p>
@@ -1198,43 +1227,102 @@
           <w:rtl w:val="0"/>
           <w:lang w:val="en-US"/>
         </w:rPr>
-        <w:t xml:space="preserve">We agree that this was unclear. To help clarify, we have added a sentence to the Introduction which reads </w:t>
-      </w:r>
-      <w:r>
-        <w:rPr>
-          <w:rtl w:val="0"/>
-          <w:lang w:val="en-US"/>
+        <w:t>We agree that this was unclear. To clarify, we have significantly changed the first two paragraphs of the introduction. They now read:</w:t>
+      </w:r>
+    </w:p>
+    <w:p>
+      <w:pPr>
+        <w:pStyle w:val="Body"/>
+        <w:bidi w:val="0"/>
+      </w:pPr>
+    </w:p>
+    <w:p>
+      <w:pPr>
+        <w:pStyle w:val="Body"/>
+        <w:bidi w:val="0"/>
+      </w:pPr>
+      <w:r>
+        <w:rPr>
+          <w:rtl w:val="0"/>
         </w:rPr>
         <w:t>“</w:t>
       </w:r>
       <w:r>
         <w:rPr>
           <w:rtl w:val="0"/>
-          <w:lang w:val="en-US"/>
-        </w:rPr>
-        <w:t>To identify somatic mutations in cancer genomics data, researchers typically independently sequence the blood and tumor of a single patient and align the blood and tumor sequences to each other to identify somatic variants that are specific to the tumor DNA, any of which could be cancer-causing or -sustaining.</w:t>
-      </w:r>
-      <w:r>
-        <w:rPr>
-          <w:rtl w:val="0"/>
-          <w:lang w:val="en-US"/>
-        </w:rPr>
-        <w:t xml:space="preserve">” </w:t>
-      </w:r>
-      <w:r>
-        <w:rPr>
-          <w:rtl w:val="0"/>
-          <w:lang w:val="en-US"/>
-        </w:rPr>
-        <w:t>We think that with this addition to draw the readers attention to SNVs immediately, the second paragraph of the Introduction, which specifically states our purpose as comparing SNV-calling pipelines, is sufficiently clear.</w:t>
-      </w:r>
-    </w:p>
-    <w:p>
-      <w:pPr>
-        <w:pStyle w:val="Body"/>
-        <w:rPr>
-          <w:color w:val="0432ff"/>
-        </w:rPr>
+        </w:rPr>
+        <w:t>Glioblastoma multiforme (GBM) is the most common and deadly primary brain tumor with a median survival time of 14 months and a 5-year survival rate of 5%. Prognosis for patients with this disease remains poor despite significant research investment, due to the difficulty of surgical resection and the limited number of effective chemotherapeutics (Wilson et al., 2014). Recently, research to improve treatments for patients with this devastating disease has focused on the idea of precision medicine, that is using large- scale genomics data to discover how the disease arises and progresses, and how to stop it. The past six years have seen an explosion of data in cancer genomics, an effort led by TCGA, an archive of publicly-available data that includes sequencing of paired tumor- normal samples from individual patients for thousands of tumors (The Cancer Genome Atlas Research Network, 2008; Brennan et al., 2013), including over 500 GBMs. While these and other similar data (Parsons et al., 2008), researchers have discovered genes and pathways mutated in GBM (Cerami et al., 2010), discover different GBM subtypes (Verhaak et al., 2010), and develop a variety of computational models to find GBM driver mutations (Gevaert and Plevritis, 2013). Despite widespread use of the data and adoption of the methods, however, efforts to benchmark the data</w:t>
+      </w:r>
+      <w:r>
+        <w:rPr>
+          <w:rtl w:val="0"/>
+        </w:rPr>
+        <w:t>–</w:t>
+      </w:r>
+      <w:r>
+        <w:rPr>
+          <w:rtl w:val="0"/>
+        </w:rPr>
+        <w:t>to assess the quality and repeatability of these and subsequent analyses</w:t>
+      </w:r>
+      <w:r>
+        <w:rPr>
+          <w:rtl w:val="0"/>
+        </w:rPr>
+        <w:t>–</w:t>
+      </w:r>
+      <w:r>
+        <w:rPr>
+          <w:rtl w:val="0"/>
+        </w:rPr>
+        <w:t xml:space="preserve">have lagged or been non-existent. Here, our goal is to begin to develop robust methods for benchmarking next-generation cancer sequencing data and analysis. </w:t>
+      </w:r>
+    </w:p>
+    <w:p>
+      <w:pPr>
+        <w:pStyle w:val="Body"/>
+        <w:bidi w:val="0"/>
+        <w:rPr>
+          <w:sz w:val="24"/>
+          <w:szCs w:val="24"/>
+        </w:rPr>
+      </w:pPr>
+    </w:p>
+    <w:p>
+      <w:pPr>
+        <w:pStyle w:val="Body"/>
+        <w:bidi w:val="0"/>
+        <w:rPr>
+          <w:sz w:val="24"/>
+          <w:szCs w:val="24"/>
+        </w:rPr>
+      </w:pPr>
+      <w:r>
+        <w:rPr>
+          <w:sz w:val="24"/>
+          <w:szCs w:val="24"/>
+          <w:rtl w:val="0"/>
+          <w:lang w:val="en-US"/>
+        </w:rPr>
+        <w:t>“</w:t>
+      </w:r>
+      <w:r>
+        <w:rPr>
+          <w:rtl w:val="0"/>
+        </w:rPr>
+        <w:t xml:space="preserve">It is well known that sequencing and variant-calling pipelines are not error-free. For example, different pipelines for calling single-nucleotide variants (SNVs) can return dif- ferent results on the same data (Yu and Sun, 2013). Given the heterogeneity in cancer genomes (Kumar et al., 2014; Friedmann-Morvinski, 2014), and the presence of func- tional low-frequency variants in GBM (Nishikawa et al., 2004), the signal-to-noise ratio in the TCGA dataset may be particularly low. Yet despite widespread use of this dataset, and significant monetary investment in collecting and analyzing the data, we know little about how to maximize the quality of the sequence data and SNV-calls. One way to ad- dress this question would be to analyze technical replicates of sequencing data (Robasky et al., 2014). Here, we addressed one aspect of this question, by asking whether the same SNV-calling pipeline will return comparable results on two sequencing runs from the same tissue. And further, we asked whether added filtering after SNV-calling increases or decreases the degree of similarity among replicates. </w:t>
+      </w:r>
+      <w:r>
+        <w:rPr>
+          <w:rtl w:val="0"/>
+        </w:rPr>
+        <w:t>“</w:t>
+      </w:r>
+    </w:p>
+    <w:p>
+      <w:pPr>
+        <w:pStyle w:val="Body"/>
+        <w:bidi w:val="0"/>
       </w:pPr>
     </w:p>
     <w:p>
@@ -1264,22 +1352,19 @@
     <w:p>
       <w:pPr>
         <w:pStyle w:val="Body"/>
-        <w:rPr>
-          <w:color w:val="0432ff"/>
-        </w:rPr>
-      </w:pPr>
-    </w:p>
-    <w:p>
-      <w:pPr>
-        <w:pStyle w:val="Body"/>
-        <w:rPr/>
-      </w:pPr>
-      <w:r>
-        <w:rPr>
-          <w:rtl w:val="0"/>
-          <w:lang w:val="en-US"/>
-        </w:rPr>
-        <w:t xml:space="preserve">Thank you for pointing out where our methods and analysis are unclear. We have heavily revised Figure 1 to make our pipeline clearer, as well as to clear up other parts of the manuscript and reduce redundancy. Specifically, we added boxes for all three hg19 aligned bamfiles, and showed paired tumor/normal samples leading into the SomaticSniper step, which is the step where tumor and blood are aligned. We hope these changes increase the clarity of our methods. </w:t>
+        <w:bidi w:val="0"/>
+      </w:pPr>
+    </w:p>
+    <w:p>
+      <w:pPr>
+        <w:pStyle w:val="Body"/>
+        <w:bidi w:val="0"/>
+      </w:pPr>
+      <w:r>
+        <w:rPr>
+          <w:rtl w:val="0"/>
+        </w:rPr>
+        <w:t xml:space="preserve">Thank you for pointing out where our methods and analysis are unclear. We have heavily revised Figure 1 to make our pipeline clearer, as well as to clear up other parts of the manuscript and reduce redundancy. Specifically, we added boxes for all three hg19 aligned bamfiles, and showed paired tumor/normal samples leading into the SomaticSniper step, which is the step where tumor and blood are compared. We hope these changes increase the clarity of our methods. </w:t>
       </w:r>
     </w:p>
     <w:p>
@@ -1417,7 +1502,7 @@
           <w:rtl w:val="0"/>
           <w:lang w:val="en-US"/>
         </w:rPr>
-        <w:t>a true positive than a mutation appearing in only one sample, so that a higher percentage of putative mutations in the overlap than not are true positives. Because our analysis is not concerned with the validity of individual mutations, but is rather about trying to assess the overall quality of mutation calling pipelines and sequencing data, we think that this is sufficient.</w:t>
+        <w:t>a true positive than a mutation appearing in only one sample, so that a pipeline which calls more overlapping SNVs probably has more true positives than a pipeline that calls more non-overlapping SNVs. Because our analysis is not concerned with the validity of individual mutations, but is rather about trying to assess the overall quality of mutation calling pipelines and sequencing data, we think that this is sufficient.</w:t>
       </w:r>
     </w:p>
     <w:p>
@@ -1436,7 +1521,7 @@
           <w:rtl w:val="0"/>
           <w:lang w:val="en-US"/>
         </w:rPr>
-        <w:t xml:space="preserve">Nevertheless, your point that searching for somatic mutations can enrich for artifacts is well taken. In the discussion, where we discuss the limits of our analysis, we have added it so that the paragraph now reads: </w:t>
+        <w:t xml:space="preserve">Nevertheless, your point that searching for somatic mutations can enrich for artifacts is well taken. In the discussion, where we discuss the limits of our analysis, we have added the following so that the paragraph now reads: </w:t>
       </w:r>
       <w:r>
         <w:rPr>
@@ -1490,7 +1575,23 @@
           <w:rtl w:val="0"/>
           <w:lang w:val="en-US"/>
         </w:rPr>
-        <w:t xml:space="preserve">We also agree that PCR is the only sure way to validate a mutation (and indeed say so in the manuscript). To make this more clear, we have altered the relevant paragraph in the Discussion to read: </w:t>
+        <w:t>We also agree that validation of a mutation with an orthogonal method (</w:t>
+      </w:r>
+      <w:r>
+        <w:rPr>
+          <w:i w:val="1"/>
+          <w:iCs w:val="1"/>
+          <w:rtl w:val="0"/>
+          <w:lang w:val="en-US"/>
+        </w:rPr>
+        <w:t xml:space="preserve">e.g. </w:t>
+      </w:r>
+      <w:r>
+        <w:rPr>
+          <w:rtl w:val="0"/>
+          <w:lang w:val="en-US"/>
+        </w:rPr>
+        <w:t xml:space="preserve">PCR, Sanger sequencing, or some arrays) is necessary when one is concerned with the validity of individual mutations, and indeed we say so in the manuscript. To make this more clear, we have altered the relevant paragraph in the Discussion to read: </w:t>
       </w:r>
       <w:r>
         <w:rPr>
@@ -1504,7 +1605,93 @@
           <w:rtl w:val="0"/>
           <w:lang w:val="en-US"/>
         </w:rPr>
-        <w:t>We have shown that there is significant overlap between technical replicates of whole exome sequencing in the TCGA GBM dataset, comprising about 50\% of putative SNVs in WGS samples and about 30\% in WGA samples. The overlap exists even for samples with a high number of putative SNVs, suggesting that some GBMs may have significantly more somatic mutation than others. PCR remains the gold standard for distinguishing true positives from false positives in sequencing, and the high rate of non-concordance between replicates in our analyses indicates that even the best computational analyses are insufficient to validate any single SNV; when the identity of a single SNV in a single sample is important, PCR remains the best method for validation. Nevertheless, when less fine-tuned methods are appropriate, or are the only thing possible, one may wish to employ other methods of validation rather than nothing, such as the six data filters that are commonly applied to validate SNVs that we examined. We found that some of these filters remove principally those mutations found in one sample or the other, while other filers remove primarily those in the overlap. We suggest that when mutation validation by PCR is not an option, only the filters that removed little overlap between samples should be used for computational SNV validation.</w:t>
+        <w:t xml:space="preserve">We have shown that there is significant overlap between technical replicates of whole exome sequencing in the TCGA GBM dataset, comprising about 50% of putative SNVs in WGS samples and about 30% in WGA samples. The overlap exists even for samples with a high number of putative SNVs, suggesting that some GBMs may have significantly more somatic mutation than others. </w:t>
+      </w:r>
+      <w:r>
+        <w:rPr>
+          <w:rtl w:val="0"/>
+          <w:lang w:val="en-US"/>
+        </w:rPr>
+        <w:t>We acknowledge that</w:t>
+      </w:r>
+      <w:r>
+        <w:rPr>
+          <w:rtl w:val="0"/>
+          <w:lang w:val="en-US"/>
+        </w:rPr>
+        <w:t xml:space="preserve"> the high rate of non-concordance between replicates in our analyses indicates that even the best computational analyses are insufficient to validate any single SNV; when the identity of a single SNV in a single sample is important, validation</w:t>
+      </w:r>
+      <w:r>
+        <w:rPr>
+          <w:rtl w:val="0"/>
+          <w:lang w:val="en-US"/>
+        </w:rPr>
+        <w:t xml:space="preserve"> by an orthogonal method (</w:t>
+      </w:r>
+      <w:r>
+        <w:rPr>
+          <w:i w:val="1"/>
+          <w:iCs w:val="1"/>
+          <w:rtl w:val="0"/>
+          <w:lang w:val="en-US"/>
+        </w:rPr>
+        <w:t xml:space="preserve">e.g. </w:t>
+      </w:r>
+      <w:r>
+        <w:rPr>
+          <w:rtl w:val="0"/>
+          <w:lang w:val="en-US"/>
+        </w:rPr>
+        <w:t>PCR, Sanger sequencing) remains necessary</w:t>
+      </w:r>
+      <w:r>
+        <w:rPr>
+          <w:rtl w:val="0"/>
+          <w:lang w:val="en-US"/>
+        </w:rPr>
+        <w:t xml:space="preserve">. Nevertheless, when less fine-tuned methods are </w:t>
+      </w:r>
+      <w:r>
+        <w:rPr>
+          <w:rtl w:val="0"/>
+          <w:lang w:val="en-US"/>
+        </w:rPr>
+        <w:t>acceptable</w:t>
+      </w:r>
+      <w:r>
+        <w:rPr>
+          <w:rtl w:val="0"/>
+          <w:lang w:val="en-US"/>
+        </w:rPr>
+        <w:t xml:space="preserve">, or are the only </w:t>
+      </w:r>
+      <w:r>
+        <w:rPr>
+          <w:rtl w:val="0"/>
+          <w:lang w:val="en-US"/>
+        </w:rPr>
+        <w:t>option available</w:t>
+      </w:r>
+      <w:r>
+        <w:rPr>
+          <w:rtl w:val="0"/>
+          <w:lang w:val="en-US"/>
+        </w:rPr>
+        <w:t xml:space="preserve">, one may wish to employ other methods of validation rather than nothing, such as the six data filters that are commonly applied to validate SNVs that we examined. We found that some of these filters remove principally those mutations found in one sample or the other, while other filers remove primarily those in the overlap. We suggest that when </w:t>
+      </w:r>
+      <w:r>
+        <w:rPr>
+          <w:rtl w:val="0"/>
+          <w:lang w:val="en-US"/>
+        </w:rPr>
+        <w:t>orthogonal validation</w:t>
+      </w:r>
+      <w:r>
+        <w:rPr>
+          <w:rtl w:val="0"/>
+          <w:lang w:val="en-US"/>
+        </w:rPr>
+        <w:t xml:space="preserve"> is not an option, only the filters that removed little overlap between samples should be used for computational SNV validation.</w:t>
       </w:r>
       <w:r>
         <w:rPr>
@@ -1564,7 +1751,7 @@
           <w:rtl w:val="0"/>
           <w:lang w:val="en-US"/>
         </w:rPr>
-        <w:t xml:space="preserve">We agree this could be clarified. We actually computed the correlation between variables three times (Spearman, Pearson on raw data, and Pearson on log-transformed data) with very little difference in results. In the original manuscript we used the Pearson correlation on the raw data, but your point that this is the least conservative measure, and therefor possibly the least trustworthy, is well taken. We have changed the manuscript to use the Spearman correlation, and have also specified that this is the test that we used. </w:t>
+        <w:t xml:space="preserve">We agree this could be clarified. We actually computed the correlation between variables three times (Spearman, Pearson on raw data, and Pearson on log-transformed data) with very little difference in results. In the original manuscript we used the Pearson correlation on the raw data, but your point that this is the least conservative measure, and therefore possibly the least trustworthy, is well taken. We have changed the manuscript to use the Spearman correlation, and have also specified that this is the test that we used. </w:t>
       </w:r>
     </w:p>
     <w:p>
@@ -1742,7 +1929,7 @@
           <w:rtl w:val="0"/>
           <w:lang w:val="en-US"/>
         </w:rPr>
-        <w:t xml:space="preserve">is a good one, and se we have changed the manuscript to better represent the data. The relevant sentences now read: </w:t>
+        <w:t xml:space="preserve">is a good one, and we have changed the manuscript to better represent the data. The relevant sentences now read: </w:t>
       </w:r>
       <w:r>
         <w:rPr>
@@ -1876,7 +2063,7 @@
           <w:rtl w:val="0"/>
           <w:lang w:val="en-US"/>
         </w:rPr>
-        <w:t>Moving the original figures 3 to supplementary materials (now Supplementary Figure 1)</w:t>
+        <w:t>Moving the original figure 3 to supplementary materials (now Supplementary Figure 1)</w:t>
       </w:r>
     </w:p>
     <w:p>
@@ -1895,7 +2082,7 @@
           <w:rtl w:val="0"/>
           <w:lang w:val="en-US"/>
         </w:rPr>
-        <w:t>Adding points (in red) to the original Figure 4 (now figure 3) representing the comparison with WGA</w:t>
+        <w:t>Adding points (in red) to the original figure 4 (now figure 3) representing the comparison with WGA</w:t>
       </w:r>
     </w:p>
     <w:p>
@@ -1981,7 +2168,7 @@
           <w:rtl w:val="0"/>
           <w:lang w:val="en-US"/>
         </w:rPr>
-        <w:t xml:space="preserve">Changed the caption of new Figure 3 (old Figure 4): </w:t>
+        <w:t xml:space="preserve">Changed the caption of the new figure 3 (old figure 4): </w:t>
       </w:r>
       <w:r>
         <w:rPr>
@@ -1995,7 +2182,35 @@
           <w:rtl w:val="0"/>
           <w:lang w:val="en-US"/>
         </w:rPr>
-        <w:t>Number of putative SNVs per sample does not correlate with the number of putative SNVs recoverable in both replicates.} The percentage of a given WGS sample that is in the overlap between replicates is not correlated to the number of mutations in that sample (Spearman rho=0.05, S=29268, P=0.68). We calculated the percent overlap in two ways: with reference to the total number of putative SNVs in the WGS sample (red) and with reference to the total number of putative SNVs in the WGA sample (black). The correlation was calculated with respect to WGA.</w:t>
+        <w:t xml:space="preserve">Number of putative SNVs per sample does not correlate with the number of putative SNVs recoverable in both replicates. The percentage of </w:t>
+      </w:r>
+      <w:r>
+        <w:rPr>
+          <w:rtl w:val="0"/>
+          <w:lang w:val="en-US"/>
+        </w:rPr>
+        <w:t xml:space="preserve">putative SNVs in </w:t>
+      </w:r>
+      <w:r>
+        <w:rPr>
+          <w:rtl w:val="0"/>
+          <w:lang w:val="en-US"/>
+        </w:rPr>
+        <w:t xml:space="preserve">a given sample that </w:t>
+      </w:r>
+      <w:r>
+        <w:rPr>
+          <w:rtl w:val="0"/>
+          <w:lang w:val="en-US"/>
+        </w:rPr>
+        <w:t>are</w:t>
+      </w:r>
+      <w:r>
+        <w:rPr>
+          <w:rtl w:val="0"/>
+          <w:lang w:val="en-US"/>
+        </w:rPr>
+        <w:t xml:space="preserve"> in the overlap between replicates is not correlated to the number of mutations in that sample (Spearman rho=0.05, S=29268, P=0.68). We calculated the percent overlap in two ways: with reference to the total number of putative SNVs in the WGS sample (red) and with reference to the total number of putative SNVs in the WGA sample (black). The correlation was calculated with respect to WGA.</w:t>
       </w:r>
       <w:r>
         <w:rPr>
@@ -2273,7 +2488,54 @@
           <w:rtl w:val="0"/>
           <w:lang w:val="en-US"/>
         </w:rPr>
-        <w:t xml:space="preserve">A scatter plot of the ratio, per sample per filter, of putative SNVs removed from the difference versus the overlap of WGS and WGA ($WGS \triangle WGA / WGS \cap WGA$). </w:t>
+        <w:t xml:space="preserve">A scatter plot of the ratio, per sample per filter, of putative SNVs removed from the difference versus the overlap of WGS and WGA (WGS </w:t>
+      </w:r>
+      <w:r>
+        <w:rPr>
+          <w:rFonts w:ascii="Arial Unicode MS" w:cs="Arial Unicode MS" w:hAnsi="Arial Unicode MS" w:eastAsia="Arial Unicode MS" w:hint="default"/>
+          <w:b w:val="0"/>
+          <w:bCs w:val="0"/>
+          <w:i w:val="0"/>
+          <w:iCs w:val="0"/>
+          <w:rtl w:val="0"/>
+        </w:rPr>
+        <w:t>△</w:t>
+      </w:r>
+      <w:r>
+        <w:rPr>
+          <w:rtl w:val="0"/>
+          <w:lang w:val="en-US"/>
+        </w:rPr>
+        <w:t xml:space="preserve"> </w:t>
+      </w:r>
+      <w:r>
+        <w:rPr>
+          <w:rtl w:val="0"/>
+        </w:rPr>
+        <w:t xml:space="preserve">WGA/WGS </w:t>
+      </w:r>
+      <w:r>
+        <w:rPr>
+          <w:rFonts w:ascii="Arial Unicode MS" w:cs="Arial Unicode MS" w:hAnsi="Arial Unicode MS" w:eastAsia="Arial Unicode MS" w:hint="default"/>
+          <w:b w:val="0"/>
+          <w:bCs w:val="0"/>
+          <w:i w:val="0"/>
+          <w:iCs w:val="0"/>
+          <w:rtl w:val="0"/>
+        </w:rPr>
+        <w:t>∩</w:t>
+      </w:r>
+      <w:r>
+        <w:rPr>
+          <w:rtl w:val="0"/>
+        </w:rPr>
+        <w:t xml:space="preserve"> </w:t>
+      </w:r>
+      <w:r>
+        <w:rPr>
+          <w:rtl w:val="0"/>
+        </w:rPr>
+        <w:t xml:space="preserve">WGA). </w:t>
       </w:r>
       <w:r>
         <w:rPr>
@@ -2289,7 +2551,21 @@
           <w:rtl w:val="0"/>
           <w:lang w:val="en-US"/>
         </w:rPr>
-        <w:t xml:space="preserve"> Boxplot of the same data, divided by filter on the $x$-axis. </w:t>
+        <w:t xml:space="preserve"> Boxplot of the same data, divided by filter on the </w:t>
+      </w:r>
+      <w:r>
+        <w:rPr>
+          <w:i w:val="1"/>
+          <w:iCs w:val="1"/>
+          <w:rtl w:val="0"/>
+        </w:rPr>
+        <w:t>x</w:t>
+      </w:r>
+      <w:r>
+        <w:rPr>
+          <w:rtl w:val="0"/>
+        </w:rPr>
+        <w:t xml:space="preserve">-axis. </w:t>
       </w:r>
       <w:r>
         <w:rPr>
@@ -2372,7 +2648,7 @@
           <w:rtl w:val="0"/>
           <w:lang w:val="en-US"/>
         </w:rPr>
-        <w:t xml:space="preserve">We next looked at the individual effects of the six of eight filters on the difference between replicates of each sample (those mutations found only in WGS </w:t>
+        <w:t xml:space="preserve">We next looked at the individual effects of six of eight filters on the difference between replicates of each sample (those mutations found only in WGS </w:t>
       </w:r>
       <w:r>
         <w:rPr>
@@ -2496,7 +2772,23 @@
           <w:rtl w:val="0"/>
           <w:lang w:val="en-US"/>
         </w:rPr>
-        <w:t xml:space="preserve">). We found that the LOH and VAQ filters scored worst, followed by the 10bp-SNV, 10bp-INDEL, and dbSNP filters, in that order. (We did no look at the &lt;10\% filter for this analysis, because it did not catch enough data to be meaningful.) </w:t>
+        <w:t>). We found that the LOH and VAQ filters scored worst, followed by the 10bp-SNV, 10bp-INDEL, and dbSNP filters, in that order. (We did no</w:t>
+      </w:r>
+      <w:r>
+        <w:rPr>
+          <w:color w:val="000000"/>
+          <w:rtl w:val="0"/>
+          <w:lang w:val="en-US"/>
+        </w:rPr>
+        <w:t>t</w:t>
+      </w:r>
+      <w:r>
+        <w:rPr>
+          <w:color w:val="000000"/>
+          <w:rtl w:val="0"/>
+          <w:lang w:val="en-US"/>
+        </w:rPr>
+        <w:t xml:space="preserve"> look at the &lt;10\% filter for this analysis, because it did not catch enough data to be meaningful.) </w:t>
       </w:r>
       <w:r>
         <w:rPr>
@@ -2551,20 +2843,84 @@
           <w:rtl w:val="0"/>
           <w:lang w:val="en-US"/>
         </w:rPr>
-        <w:t xml:space="preserve">difference, normalized to 100, in the Jaccard similarity coefficient ($WGS \cap WGA / </w:t>
-      </w:r>
-    </w:p>
-    <w:p>
-      <w:pPr>
-        <w:pStyle w:val="Body"/>
-        <w:rPr>
-          <w:color w:val="000000"/>
-        </w:rPr>
-      </w:pPr>
-      <w:r>
-        <w:rPr>
-          <w:color w:val="000000"/>
-        </w:rPr>
+        <w:t xml:space="preserve">difference, normalized to 100, in the Jaccard similarity coefficient (WGS </w:t>
+      </w:r>
+      <w:r>
+        <w:rPr>
+          <w:rFonts w:ascii="Arial Unicode MS" w:cs="Arial Unicode MS" w:hAnsi="Arial Unicode MS" w:eastAsia="Arial Unicode MS" w:hint="default"/>
+          <w:b w:val="0"/>
+          <w:bCs w:val="0"/>
+          <w:i w:val="0"/>
+          <w:iCs w:val="0"/>
+          <w:color w:val="000000"/>
+          <w:rtl w:val="0"/>
+        </w:rPr>
+        <w:t>∩</w:t>
+      </w:r>
+      <w:r>
+        <w:rPr>
+          <w:color w:val="000000"/>
+          <w:rtl w:val="0"/>
+          <w:lang w:val="en-US"/>
+        </w:rPr>
+        <w:t xml:space="preserve"> </w:t>
+      </w:r>
+      <w:r>
+        <w:rPr>
+          <w:color w:val="000000"/>
+          <w:rtl w:val="0"/>
+        </w:rPr>
+        <w:t>WGA</w:t>
+      </w:r>
+      <w:r>
+        <w:rPr>
+          <w:color w:val="000000"/>
+          <w:rtl w:val="0"/>
+          <w:lang w:val="en-US"/>
+        </w:rPr>
+        <w:t xml:space="preserve"> </w:t>
+      </w:r>
+      <w:r>
+        <w:rPr>
+          <w:color w:val="000000"/>
+          <w:rtl w:val="0"/>
+        </w:rPr>
+        <w:t>/</w:t>
+      </w:r>
+      <w:r>
+        <w:rPr>
+          <w:color w:val="000000"/>
+          <w:rtl w:val="0"/>
+          <w:lang w:val="en-US"/>
+        </w:rPr>
+        <w:t xml:space="preserve"> </w:t>
+      </w:r>
+      <w:r>
+        <w:rPr>
+          <w:color w:val="000000"/>
+          <w:rtl w:val="0"/>
+        </w:rPr>
+        <w:t xml:space="preserve">WGS </w:t>
+      </w:r>
+      <w:r>
+        <w:rPr>
+          <w:rFonts w:ascii="Arial Unicode MS" w:cs="Arial Unicode MS" w:hAnsi="Arial Unicode MS" w:eastAsia="Arial Unicode MS" w:hint="default"/>
+          <w:b w:val="0"/>
+          <w:bCs w:val="0"/>
+          <w:i w:val="0"/>
+          <w:iCs w:val="0"/>
+          <w:color w:val="000000"/>
+          <w:rtl w:val="0"/>
+        </w:rPr>
+        <w:t>∪</w:t>
+      </w:r>
+      <w:r>
+        <w:rPr>
+          <w:color w:val="000000"/>
+          <w:rtl w:val="0"/>
+          <w:lang w:val="en-US"/>
+        </w:rPr>
+        <w:t xml:space="preserve"> </w:t>
         <w:tab/>
       </w:r>
       <w:r>
@@ -2573,51 +2929,7 @@
           <w:rtl w:val="0"/>
           <w:lang w:val="en-US"/>
         </w:rPr>
-        <w:t xml:space="preserve">WGS \cup WGA$) before and after filtering (Jaccard after-Jaccard before /Jaccard </w:t>
-      </w:r>
-    </w:p>
-    <w:p>
-      <w:pPr>
-        <w:pStyle w:val="Body"/>
-        <w:rPr>
-          <w:color w:val="000000"/>
-        </w:rPr>
-      </w:pPr>
-      <w:r>
-        <w:rPr>
-          <w:color w:val="000000"/>
-        </w:rPr>
-        <w:tab/>
-      </w:r>
-      <w:r>
-        <w:rPr>
-          <w:color w:val="000000"/>
-          <w:rtl w:val="0"/>
-          <w:lang w:val="en-US"/>
-        </w:rPr>
-        <w:t xml:space="preserve">before). By this measure, and in contrast to the previous two measures, we found that </w:t>
-      </w:r>
-    </w:p>
-    <w:p>
-      <w:pPr>
-        <w:pStyle w:val="Body"/>
-        <w:rPr>
-          <w:color w:val="000000"/>
-        </w:rPr>
-      </w:pPr>
-      <w:r>
-        <w:rPr>
-          <w:color w:val="000000"/>
-        </w:rPr>
-        <w:tab/>
-      </w:r>
-      <w:r>
-        <w:rPr>
-          <w:color w:val="000000"/>
-          <w:rtl w:val="0"/>
-          <w:lang w:val="en-US"/>
-        </w:rPr>
-        <w:t xml:space="preserve">LOH and VAQ performed the best by an order of magnitude, followed by 10bp-SNV, </w:t>
+        <w:t xml:space="preserve">WGA) before and after filtering (Jaccard after-Jaccard before /Jaccard before). By this </w:t>
       </w:r>
       <w:r>
         <w:rPr>
@@ -2632,7 +2944,44 @@
           <w:rtl w:val="0"/>
           <w:lang w:val="en-US"/>
         </w:rPr>
-        <w:t>10bp-INDEL, and dbSP, in that order (Figure</w:t>
+        <w:t>measure, and in contrast to the previous two measures, we found that LOH and VAQ</w:t>
+      </w:r>
+    </w:p>
+    <w:p>
+      <w:pPr>
+        <w:pStyle w:val="Body"/>
+        <w:rPr>
+          <w:color w:val="000000"/>
+        </w:rPr>
+      </w:pPr>
+      <w:r>
+        <w:rPr>
+          <w:color w:val="000000"/>
+        </w:rPr>
+        <w:tab/>
+      </w:r>
+      <w:r>
+        <w:rPr>
+          <w:color w:val="000000"/>
+          <w:rtl w:val="0"/>
+          <w:lang w:val="en-US"/>
+        </w:rPr>
+        <w:t xml:space="preserve">performed the best by an order of magnitude, followed by 10bp-SNV, 10bp-INDEL, and </w:t>
+      </w:r>
+      <w:r>
+        <w:rPr>
+          <w:color w:val="000000"/>
+        </w:rPr>
+        <w:tab/>
+        <w:tab/>
+      </w:r>
+      <w:r>
+        <w:rPr>
+          <w:color w:val="000000"/>
+          <w:rtl w:val="0"/>
+          <w:lang w:val="en-US"/>
+        </w:rPr>
+        <w:t>dbSP, in that order (Figure</w:t>
       </w:r>
       <w:r>
         <w:rPr>
@@ -2674,14 +3023,22 @@
         </w:rPr>
         <w:t>because these</w:t>
       </w:r>
-    </w:p>
-    <w:p>
-      <w:pPr>
-        <w:pStyle w:val="Body"/>
-        <w:rPr>
-          <w:color w:val="000000"/>
-        </w:rPr>
-      </w:pPr>
+      <w:r>
+        <w:rPr>
+          <w:color w:val="000000"/>
+          <w:rtl w:val="0"/>
+          <w:lang w:val="en-US"/>
+        </w:rPr>
+        <w:t xml:space="preserve"> </w:t>
+      </w:r>
+      <w:r>
+        <w:rPr>
+          <w:color w:val="000000"/>
+          <w:rtl w:val="0"/>
+          <w:lang w:val="en-US"/>
+        </w:rPr>
+        <w:t xml:space="preserve">two filters remove </w:t>
+      </w:r>
       <w:r>
         <w:rPr>
           <w:color w:val="000000"/>
@@ -2694,7 +3051,7 @@
           <w:rtl w:val="0"/>
           <w:lang w:val="en-US"/>
         </w:rPr>
-        <w:t>two filters remove so much data: half or more of the overlap and as</w:t>
+        <w:t>so much data: half or more of the overlap and as</w:t>
       </w:r>
       <w:r>
         <w:rPr>
@@ -2710,29 +3067,26 @@
           <w:rtl w:val="0"/>
           <w:lang w:val="en-US"/>
         </w:rPr>
-        <w:t xml:space="preserve">much or more of the </w:t>
-      </w:r>
-    </w:p>
-    <w:p>
-      <w:pPr>
-        <w:pStyle w:val="Body"/>
-        <w:rPr>
-          <w:color w:val="000000"/>
-        </w:rPr>
-      </w:pPr>
-      <w:r>
-        <w:rPr>
-          <w:color w:val="000000"/>
-        </w:rPr>
+        <w:t>much or more of the difference.</w:t>
+      </w:r>
+      <w:r>
+        <w:rPr>
+          <w:color w:val="000000"/>
+          <w:rtl w:val="0"/>
+          <w:lang w:val="en-US"/>
+        </w:rPr>
+        <w:t xml:space="preserve"> </w:t>
         <w:tab/>
-      </w:r>
-      <w:r>
-        <w:rPr>
-          <w:color w:val="000000"/>
-          <w:rtl w:val="0"/>
-          <w:lang w:val="en-US"/>
-        </w:rPr>
-        <w:t>difference. Removing so much of the data makes the intersection</w:t>
+        <w:tab/>
+        <w:tab/>
+      </w:r>
+      <w:r>
+        <w:rPr>
+          <w:color w:val="000000"/>
+          <w:rtl w:val="0"/>
+          <w:lang w:val="en-US"/>
+        </w:rPr>
+        <w:t>Removing so much of the data makes the intersection</w:t>
       </w:r>
       <w:r>
         <w:rPr>
@@ -2750,28 +3104,34 @@
         </w:rPr>
         <w:t>much, much smaller,</w:t>
       </w:r>
-    </w:p>
-    <w:p>
-      <w:pPr>
-        <w:pStyle w:val="Body"/>
-        <w:rPr>
-          <w:color w:val="000000"/>
-        </w:rPr>
-      </w:pPr>
-      <w:r>
-        <w:rPr>
-          <w:color w:val="000000"/>
-          <w:rtl w:val="0"/>
+      <w:r>
+        <w:rPr>
+          <w:color w:val="000000"/>
+          <w:rtl w:val="0"/>
+          <w:lang w:val="en-US"/>
+        </w:rPr>
+        <w:t xml:space="preserve"> and thus</w:t>
+      </w:r>
+      <w:r>
+        <w:rPr>
+          <w:color w:val="000000"/>
+          <w:rtl w:val="0"/>
+        </w:rPr>
+        <w:t xml:space="preserve"> </w:t>
+      </w:r>
+      <w:r>
+        <w:rPr>
+          <w:color w:val="000000"/>
         </w:rPr>
         <w:tab/>
-        <w:t>and thus</w:t>
-      </w:r>
-      <w:r>
-        <w:rPr>
-          <w:color w:val="000000"/>
-          <w:rtl w:val="0"/>
-        </w:rPr>
-        <w:t xml:space="preserve"> ma</w:t>
+        <w:tab/>
+      </w:r>
+      <w:r>
+        <w:rPr>
+          <w:color w:val="000000"/>
+          <w:rtl w:val="0"/>
+        </w:rPr>
+        <w:t>ma</w:t>
       </w:r>
       <w:r>
         <w:rPr>
@@ -2805,27 +3165,36 @@
         </w:rPr>
         <w:t xml:space="preserve"> between samples much larger, mostly</w:t>
       </w:r>
-    </w:p>
-    <w:p>
-      <w:pPr>
-        <w:pStyle w:val="Body"/>
-        <w:rPr>
-          <w:color w:val="000000"/>
-        </w:rPr>
-      </w:pPr>
+      <w:r>
+        <w:rPr>
+          <w:color w:val="000000"/>
+          <w:rtl w:val="0"/>
+          <w:lang w:val="en-US"/>
+        </w:rPr>
+        <w:t xml:space="preserve"> </w:t>
+      </w:r>
+      <w:r>
+        <w:rPr>
+          <w:color w:val="000000"/>
+          <w:rtl w:val="0"/>
+          <w:lang w:val="en-US"/>
+        </w:rPr>
+        <w:t xml:space="preserve">independently of </w:t>
+      </w:r>
       <w:r>
         <w:rPr>
           <w:color w:val="000000"/>
         </w:rPr>
         <w:tab/>
-      </w:r>
-      <w:r>
-        <w:rPr>
-          <w:color w:val="000000"/>
-          <w:rtl w:val="0"/>
-          <w:lang w:val="en-US"/>
-        </w:rPr>
-        <w:t>independently of the size of the overlap.</w:t>
+        <w:tab/>
+      </w:r>
+      <w:r>
+        <w:rPr>
+          <w:color w:val="000000"/>
+          <w:rtl w:val="0"/>
+          <w:lang w:val="en-US"/>
+        </w:rPr>
+        <w:t>the size of the overlap.</w:t>
       </w:r>
       <w:r>
         <w:rPr>
@@ -3138,7 +3507,7 @@
           <w:rtl w:val="0"/>
           <w:lang w:val="en-US"/>
         </w:rPr>
-        <w:t>We thanks Reviewer 1 for these comments, and hope that we have adequately addressed your two main concerns in points (10) and (15).</w:t>
+        <w:t>We thank Reviewer 1 for these comments, and hope that we have adequately addressed your two main concerns in points (10) and (15).</w:t>
       </w:r>
     </w:p>
     <w:p>
@@ -3756,7 +4125,7 @@
           <w:rtl w:val="0"/>
           <w:lang w:val="en-US"/>
         </w:rPr>
-        <w:t xml:space="preserve">This is an excellent point. To address this, we have added two things to the Supplementary materials: (i) a Supplementary Figure 2, in which we graph coverage as a function of the total number of SNVs per sample, and (ii) a Supplementary Figure 3, in which we graph the percentage of mapped reads as a function of SNVs per sample. Supplementary Figure 1 shows that there is no correlation between coverage and the number of SNVs predicted per sample (). Figure 2 shows that the percentage of mapped reads is universally high (only below 90% in two samples, and generally well above 98%), again suggesting that mapping quality is not a major source of variation in the data. </w:t>
+        <w:t xml:space="preserve">This is an excellent point. To address this, we have added two things to the Supplementary materials: (i) a Supplementary Figure 2, in which we graph coverage as a function of the total number of SNVs per sample, and (ii) a Supplementary Figure 3, in which we graph the percentage of mapped reads as a function of SNVs per sample. Supplementary Figure 1 shows that there is no correlation between coverage and the number of SNVs predicted per sample. Figure 2 shows that the percentage of mapped reads is universally high (only below 90% in two samples, and generally well above 98%), again suggesting that mapping quality is not a major source of variation in the data. </w:t>
       </w:r>
     </w:p>
     <w:p>
@@ -3770,13 +4139,21 @@
     <w:p>
       <w:pPr>
         <w:pStyle w:val="Body"/>
-      </w:pPr>
-      <w:r>
-        <w:rPr>
-          <w:rtl w:val="0"/>
-          <w:lang w:val="en-US"/>
-        </w:rPr>
-        <w:t xml:space="preserve">We have also added XX sentences to methods stating that mapping quality is universally high and that it does not predict the number of SNVs or the size of the overlap: </w:t>
+        <w:rPr/>
+      </w:pPr>
+      <w:r>
+        <w:rPr>
+          <w:rtl w:val="0"/>
+          <w:lang w:val="en-US"/>
+        </w:rPr>
+        <w:t xml:space="preserve">We have also added two sentences to methods stating that mapping quality is universally high and that it does not predict the number of SNVs or the size of the overlap: </w:t>
+      </w:r>
+      <w:r>
+        <w:rPr>
+          <w:rtl w:val="0"/>
+          <w:lang w:val="en-US"/>
+        </w:rPr>
+        <w:t>“</w:t>
       </w:r>
       <w:r>
         <w:rPr>
@@ -3786,7 +4163,11 @@
         <w:t>For all alignments, average read coverage was 30X, with a low of 5X and a high of 60X (stdev=15.95898). The percentage of mapped reads in our alignments was universally high (mean=98.03545, stdev=3.257872), with only two samples below 90% (68% and 74%), and only 15 samples below 98%. We found no correlation between the read coverage or the percentage of mapped reads and the total number of SNVs called (Supplementary Figures 2 and 3).</w:t>
       </w:r>
       <w:r>
-        <w:rPr/>
+        <w:rPr>
+          <w:rtl w:val="0"/>
+          <w:lang w:val="en-US"/>
+        </w:rPr>
+        <w:t>”</w:t>
       </w:r>
     </w:p>
     <w:sectPr>
@@ -3811,7 +4192,42 @@
 <file path=word/header1.xml><?xml version="1.0" encoding="utf-8"?>
 <w:hdr xmlns:r="http://schemas.openxmlformats.org/officeDocument/2006/relationships" xmlns:wp="http://schemas.openxmlformats.org/drawingml/2006/wordprocessingDrawing" xmlns:w="http://schemas.openxmlformats.org/wordprocessingml/2006/main" xmlns:w10="urn:schemas-microsoft-com:office:word" xmlns:w14="http://schemas.microsoft.com/office/word/2010/wordml" xmlns:wps="http://schemas.microsoft.com/office/word/2010/wordprocessingShape" xmlns:wpg="http://schemas.microsoft.com/office/word/2010/wordprocessingGroup" xmlns:mc="http://schemas.openxmlformats.org/markup-compatibility/2006" xmlns:v="urn:schemas-microsoft-com:vml" xmlns:o="urn:schemas-microsoft-com:office:office" mc:Ignorable="w14">
   <w:p>
-    <w:r/>
+    <w:pPr>
+      <w:pStyle w:val="Header &amp; Footer"/>
+      <w:tabs>
+        <w:tab w:val="center" w:pos="4680"/>
+        <w:tab w:val="right" w:pos="9360"/>
+        <w:tab w:val="clear" w:pos="9020"/>
+      </w:tabs>
+      <w:jc w:val="left"/>
+    </w:pPr>
+    <w:r>
+      <w:rPr>
+        <w:sz w:val="22"/>
+        <w:szCs w:val="22"/>
+        <w:rtl w:val="0"/>
+        <w:lang w:val="en-US"/>
+      </w:rPr>
+      <w:tab/>
+      <w:t xml:space="preserve">Response to the reviewer comments  </w:t>
+    </w:r>
+    <w:r>
+      <w:rPr>
+        <w:sz w:val="22"/>
+        <w:szCs w:val="22"/>
+        <w:rtl w:val="0"/>
+        <w:lang w:val="en-US"/>
+      </w:rPr>
+      <w:t xml:space="preserve">   </w:t>
+    </w:r>
+    <w:r>
+      <w:rPr>
+        <w:sz w:val="22"/>
+        <w:szCs w:val="22"/>
+        <w:rtl w:val="0"/>
+      </w:rPr>
+      <w:t xml:space="preserve">      </w:t>
+    </w:r>
   </w:p>
 </w:hdr>
 </file>
@@ -4669,6 +5085,46 @@
     <w:name w:val="No List"/>
     <w:next w:val="No List"/>
     <w:pPr/>
+  </w:style>
+  <w:style w:type="paragraph" w:styleId="Header &amp; Footer">
+    <w:name w:val="Header &amp; Footer"/>
+    <w:next w:val="Header &amp; Footer"/>
+    <w:pPr>
+      <w:keepNext w:val="0"/>
+      <w:keepLines w:val="0"/>
+      <w:pageBreakBefore w:val="0"/>
+      <w:widowControl w:val="1"/>
+      <w:shd w:val="clear" w:color="auto" w:fill="auto"/>
+      <w:tabs>
+        <w:tab w:val="right" w:pos="9020"/>
+      </w:tabs>
+      <w:suppressAutoHyphens w:val="0"/>
+      <w:bidi w:val="0"/>
+      <w:spacing w:before="0" w:after="0" w:line="240" w:lineRule="auto"/>
+      <w:ind w:left="0" w:right="0" w:firstLine="0"/>
+      <w:jc w:val="left"/>
+      <w:outlineLvl w:val="9"/>
+    </w:pPr>
+    <w:rPr>
+      <w:rFonts w:ascii="Helvetica" w:cs="Arial Unicode MS" w:hAnsi="Helvetica" w:eastAsia="Arial Unicode MS"/>
+      <w:b w:val="0"/>
+      <w:bCs w:val="0"/>
+      <w:i w:val="0"/>
+      <w:iCs w:val="0"/>
+      <w:caps w:val="0"/>
+      <w:smallCaps w:val="0"/>
+      <w:strike w:val="0"/>
+      <w:dstrike w:val="0"/>
+      <w:outline w:val="0"/>
+      <w:color w:val="000000"/>
+      <w:spacing w:val="0"/>
+      <w:kern w:val="0"/>
+      <w:position w:val="0"/>
+      <w:sz w:val="24"/>
+      <w:szCs w:val="24"/>
+      <w:u w:val="none"/>
+      <w:vertAlign w:val="baseline"/>
+    </w:rPr>
   </w:style>
   <w:style w:type="paragraph" w:styleId="Body">
     <w:name w:val="Body"/>

</xml_diff>